<commit_message>
Correction des fautes et révisions des documents de l'analyse déjà sur Git
Correction des fautes et révisions de documents pour les parties suivantes de l'analyse :
Description des acteurs
Diagramme de contexte
Étude de marché
</commit_message>
<xml_diff>
--- a/Iteration_1/Analyse globale/DescriptionActeursDiagrammeDeContexte.docx
+++ b/Iteration_1/Analyse globale/DescriptionActeursDiagrammeDeContexte.docx
@@ -1,6 +1,6 @@
 
 <file path=word/document.xml><?xml version="1.0" encoding="utf-8"?>
-<w:document xmlns:wpc="http://schemas.microsoft.com/office/word/2010/wordprocessingCanvas" xmlns:cx="http://schemas.microsoft.com/office/drawing/2014/chartex" xmlns:cx1="http://schemas.microsoft.com/office/drawing/2015/9/8/chartex" xmlns:mc="http://schemas.openxmlformats.org/markup-compatibility/2006" xmlns:o="urn:schemas-microsoft-com:office:office" xmlns:r="http://schemas.openxmlformats.org/officeDocument/2006/relationships" xmlns:m="http://schemas.openxmlformats.org/officeDocument/2006/math" xmlns:v="urn:schemas-microsoft-com:vml" xmlns:wp14="http://schemas.microsoft.com/office/word/2010/wordprocessingDrawing" xmlns:wp="http://schemas.openxmlformats.org/drawingml/2006/wordprocessingDrawing" xmlns:w10="urn:schemas-microsoft-com:office:word" xmlns:w="http://schemas.openxmlformats.org/wordprocessingml/2006/main" xmlns:w14="http://schemas.microsoft.com/office/word/2010/wordml" xmlns:w15="http://schemas.microsoft.com/office/word/2012/wordml" xmlns:w16se="http://schemas.microsoft.com/office/word/2015/wordml/symex" xmlns:wpg="http://schemas.microsoft.com/office/word/2010/wordprocessingGroup" xmlns:wpi="http://schemas.microsoft.com/office/word/2010/wordprocessingInk" xmlns:wne="http://schemas.microsoft.com/office/word/2006/wordml" xmlns:wps="http://schemas.microsoft.com/office/word/2010/wordprocessingShape" mc:Ignorable="w14 w15 w16se wp14">
+<w:document xmlns:wpc="http://schemas.microsoft.com/office/word/2010/wordprocessingCanvas" xmlns:cx="http://schemas.microsoft.com/office/drawing/2014/chartex" xmlns:mc="http://schemas.openxmlformats.org/markup-compatibility/2006" xmlns:o="urn:schemas-microsoft-com:office:office" xmlns:r="http://schemas.openxmlformats.org/officeDocument/2006/relationships" xmlns:m="http://schemas.openxmlformats.org/officeDocument/2006/math" xmlns:v="urn:schemas-microsoft-com:vml" xmlns:wp14="http://schemas.microsoft.com/office/word/2010/wordprocessingDrawing" xmlns:wp="http://schemas.openxmlformats.org/drawingml/2006/wordprocessingDrawing" xmlns:w10="urn:schemas-microsoft-com:office:word" xmlns:w="http://schemas.openxmlformats.org/wordprocessingml/2006/main" xmlns:w14="http://schemas.microsoft.com/office/word/2010/wordml" xmlns:w15="http://schemas.microsoft.com/office/word/2012/wordml" xmlns:w16se="http://schemas.microsoft.com/office/word/2015/wordml/symex" xmlns:wpg="http://schemas.microsoft.com/office/word/2010/wordprocessingGroup" xmlns:wpi="http://schemas.microsoft.com/office/word/2010/wordprocessingInk" xmlns:wne="http://schemas.microsoft.com/office/word/2006/wordml" xmlns:wps="http://schemas.microsoft.com/office/word/2010/wordprocessingShape" mc:Ignorable="w14 w15 w16se wp14">
   <w:body>
     <w:p>
       <w:pPr>
@@ -25,7 +25,28 @@
     </w:p>
     <w:p>
       <w:r>
-        <w:t>Pour notre projet de fin d'étude en technique de l'informatique, nous devons faire la description des acteurs associer à ce projet, cela veut donc dire que nous devons montre les personnes qui vont être lié à cette application</w:t>
+        <w:t xml:space="preserve">Pour notre projet de fin d'étude en technique de l'informatique, nous devons faire la </w:t>
+      </w:r>
+      <w:r>
+        <w:t>description des acteurs associés</w:t>
+      </w:r>
+      <w:r>
+        <w:t xml:space="preserve"> à ce projet, cela veut donc dire que nous devons montre</w:t>
+      </w:r>
+      <w:r>
+        <w:t>r</w:t>
+      </w:r>
+      <w:r>
+        <w:t xml:space="preserve"> les personnes qui vont être lié</w:t>
+      </w:r>
+      <w:r>
+        <w:t>es</w:t>
+      </w:r>
+      <w:r>
+        <w:t xml:space="preserve"> à cette application</w:t>
+      </w:r>
+      <w:r>
+        <w:t>.</w:t>
       </w:r>
     </w:p>
     <w:p/>
@@ -55,7 +76,7 @@
               <w:rPr>
                 <w:b/>
               </w:rPr>
-              <w:t>Nom de l'acteur</w:t>
+              <w:t>Acteur</w:t>
             </w:r>
           </w:p>
         </w:tc>
@@ -108,7 +129,10 @@
               <w:t xml:space="preserve">Étudiant au niveau </w:t>
             </w:r>
             <w:r>
-              <w:t>collégial qui sera amené</w:t>
+              <w:t xml:space="preserve">collégial qui sera </w:t>
+            </w:r>
+            <w:r>
+              <w:t>encouragé</w:t>
             </w:r>
             <w:r>
               <w:t xml:space="preserve"> à</w:t>
@@ -117,7 +141,10 @@
               <w:t xml:space="preserve"> utiliser l'application</w:t>
             </w:r>
             <w:r>
-              <w:t xml:space="preserve"> si le professeur l'utilise</w:t>
+              <w:t xml:space="preserve"> </w:t>
+            </w:r>
+            <w:r>
+              <w:t>dans les cours participants</w:t>
             </w:r>
           </w:p>
         </w:tc>
@@ -154,10 +181,10 @@
               <w:t xml:space="preserve"> au Cé</w:t>
             </w:r>
             <w:r>
-              <w:t>gep qui inscrit sa classe sur l'application</w:t>
-            </w:r>
-            <w:r>
-              <w:t xml:space="preserve"> et qui choisis alors le</w:t>
+              <w:t xml:space="preserve">gep </w:t>
+            </w:r>
+            <w:r>
+              <w:t>qui choisis le</w:t>
             </w:r>
             <w:r>
               <w:t xml:space="preserve"> nombre de po</w:t>
@@ -175,17 +202,16 @@
               <w:t xml:space="preserve"> </w:t>
             </w:r>
             <w:r>
-              <w:t>alloué</w:t>
-            </w:r>
-            <w:r>
-              <w:t>s</w:t>
-            </w:r>
-            <w:r>
-              <w:t xml:space="preserve"> à chaque épreuve ainsi que le nom des </w:t>
-            </w:r>
-            <w:r>
-              <w:t>récompenses</w:t>
-            </w:r>
+              <w:t>alloué à</w:t>
+            </w:r>
+            <w:r>
+              <w:t xml:space="preserve"> chaque épreuve. Peut envoyer des défis à ses élèves</w:t>
+            </w:r>
+            <w:r>
+              <w:t>. Peut créer des récompenses de groupe personnalisées</w:t>
+            </w:r>
+            <w:bookmarkStart w:id="0" w:name="_GoBack"/>
+            <w:bookmarkEnd w:id="0"/>
           </w:p>
         </w:tc>
       </w:tr>
@@ -235,6 +261,9 @@
             <w:r>
               <w:t>pplication fonctionne en tout temps</w:t>
             </w:r>
+            <w:r>
+              <w:t>. Il crée les groupes et les utilisateurs. C’est lui qui gère le nombre de points requis pour acheter des récompenses</w:t>
+            </w:r>
           </w:p>
         </w:tc>
       </w:tr>
@@ -271,6 +300,9 @@
             </w:r>
             <w:r>
               <w:t xml:space="preserve"> l'application disponible pour les étudiants</w:t>
+            </w:r>
+            <w:r>
+              <w:t xml:space="preserve"> dans les cours participants</w:t>
             </w:r>
           </w:p>
         </w:tc>
@@ -303,13 +335,273 @@
         <mc:AlternateContent>
           <mc:Choice Requires="wps">
             <w:drawing>
-              <wp:anchor distT="0" distB="0" distL="114300" distR="114300" simplePos="0" relativeHeight="251670528" behindDoc="0" locked="0" layoutInCell="1" allowOverlap="1" wp14:anchorId="20878680" wp14:editId="0A3F8DBB">
+              <wp:anchor distT="0" distB="0" distL="114300" distR="114300" simplePos="0" relativeHeight="251693056" behindDoc="0" locked="0" layoutInCell="1" allowOverlap="1" wp14:anchorId="26AFF7DE" wp14:editId="47C4BB11">
                 <wp:simplePos x="0" y="0"/>
                 <wp:positionH relativeFrom="column">
-                  <wp:posOffset>3246120</wp:posOffset>
+                  <wp:posOffset>4648200</wp:posOffset>
                 </wp:positionH>
                 <wp:positionV relativeFrom="paragraph">
-                  <wp:posOffset>4091940</wp:posOffset>
+                  <wp:posOffset>4518660</wp:posOffset>
+                </wp:positionV>
+                <wp:extent cx="914400" cy="175260"/>
+                <wp:effectExtent l="19050" t="57150" r="19050" b="34290"/>
+                <wp:wrapNone/>
+                <wp:docPr id="22" name="Connecteur droit avec flèche 22"/>
+                <wp:cNvGraphicFramePr/>
+                <a:graphic xmlns:a="http://schemas.openxmlformats.org/drawingml/2006/main">
+                  <a:graphicData uri="http://schemas.microsoft.com/office/word/2010/wordprocessingShape">
+                    <wps:wsp>
+                      <wps:cNvCnPr/>
+                      <wps:spPr>
+                        <a:xfrm flipH="1" flipV="1">
+                          <a:off x="0" y="0"/>
+                          <a:ext cx="914400" cy="175260"/>
+                        </a:xfrm>
+                        <a:prstGeom prst="straightConnector1">
+                          <a:avLst/>
+                        </a:prstGeom>
+                        <a:ln>
+                          <a:tailEnd type="triangle"/>
+                        </a:ln>
+                      </wps:spPr>
+                      <wps:style>
+                        <a:lnRef idx="1">
+                          <a:schemeClr val="accent1"/>
+                        </a:lnRef>
+                        <a:fillRef idx="0">
+                          <a:schemeClr val="accent1"/>
+                        </a:fillRef>
+                        <a:effectRef idx="0">
+                          <a:schemeClr val="accent1"/>
+                        </a:effectRef>
+                        <a:fontRef idx="minor">
+                          <a:schemeClr val="tx1"/>
+                        </a:fontRef>
+                      </wps:style>
+                      <wps:bodyPr/>
+                    </wps:wsp>
+                  </a:graphicData>
+                </a:graphic>
+                <wp14:sizeRelH relativeFrom="margin">
+                  <wp14:pctWidth>0</wp14:pctWidth>
+                </wp14:sizeRelH>
+                <wp14:sizeRelV relativeFrom="margin">
+                  <wp14:pctHeight>0</wp14:pctHeight>
+                </wp14:sizeRelV>
+              </wp:anchor>
+            </w:drawing>
+          </mc:Choice>
+          <mc:Fallback>
+            <w:pict>
+              <v:shapetype w14:anchorId="2FB61DAD" id="_x0000_t32" coordsize="21600,21600" o:spt="32" o:oned="t" path="m,l21600,21600e" filled="f">
+                <v:path arrowok="t" fillok="f" o:connecttype="none"/>
+                <o:lock v:ext="edit" shapetype="t"/>
+              </v:shapetype>
+              <v:shape id="Connecteur droit avec flèche 22" o:spid="_x0000_s1026" type="#_x0000_t32" style="position:absolute;margin-left:366pt;margin-top:355.8pt;width:1in;height:13.8pt;flip:x y;z-index:251693056;visibility:visible;mso-wrap-style:square;mso-width-percent:0;mso-height-percent:0;mso-wrap-distance-left:9pt;mso-wrap-distance-top:0;mso-wrap-distance-right:9pt;mso-wrap-distance-bottom:0;mso-position-horizontal:absolute;mso-position-horizontal-relative:text;mso-position-vertical:absolute;mso-position-vertical-relative:text;mso-width-percent:0;mso-height-percent:0;mso-width-relative:margin;mso-height-relative:margin" o:gfxdata="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" strokecolor="#5b9bd5 [3204]" strokeweight=".5pt">
+                <v:stroke endarrow="block" joinstyle="miter"/>
+              </v:shape>
+            </w:pict>
+          </mc:Fallback>
+        </mc:AlternateContent>
+      </w:r>
+      <w:r>
+        <w:rPr>
+          <w:b/>
+          <w:noProof/>
+          <w:sz w:val="28"/>
+          <w:szCs w:val="28"/>
+          <w:lang w:eastAsia="fr-CA"/>
+        </w:rPr>
+        <mc:AlternateContent>
+          <mc:Choice Requires="wps">
+            <w:drawing>
+              <wp:anchor distT="0" distB="0" distL="114300" distR="114300" simplePos="0" relativeHeight="251672576" behindDoc="0" locked="0" layoutInCell="1" allowOverlap="1" wp14:anchorId="6E4FF28B" wp14:editId="0C18AB38">
+                <wp:simplePos x="0" y="0"/>
+                <wp:positionH relativeFrom="column">
+                  <wp:posOffset>2933700</wp:posOffset>
+                </wp:positionH>
+                <wp:positionV relativeFrom="paragraph">
+                  <wp:posOffset>3413760</wp:posOffset>
+                </wp:positionV>
+                <wp:extent cx="1668780" cy="800100"/>
+                <wp:effectExtent l="0" t="0" r="26670" b="19050"/>
+                <wp:wrapNone/>
+                <wp:docPr id="7" name="Ellipse 7"/>
+                <wp:cNvGraphicFramePr/>
+                <a:graphic xmlns:a="http://schemas.openxmlformats.org/drawingml/2006/main">
+                  <a:graphicData uri="http://schemas.microsoft.com/office/word/2010/wordprocessingShape">
+                    <wps:wsp>
+                      <wps:cNvSpPr/>
+                      <wps:spPr>
+                        <a:xfrm>
+                          <a:off x="0" y="0"/>
+                          <a:ext cx="1668780" cy="800100"/>
+                        </a:xfrm>
+                        <a:prstGeom prst="ellipse">
+                          <a:avLst/>
+                        </a:prstGeom>
+                      </wps:spPr>
+                      <wps:style>
+                        <a:lnRef idx="2">
+                          <a:schemeClr val="accent1">
+                            <a:shade val="50000"/>
+                          </a:schemeClr>
+                        </a:lnRef>
+                        <a:fillRef idx="1">
+                          <a:schemeClr val="accent1"/>
+                        </a:fillRef>
+                        <a:effectRef idx="0">
+                          <a:schemeClr val="accent1"/>
+                        </a:effectRef>
+                        <a:fontRef idx="minor">
+                          <a:schemeClr val="lt1"/>
+                        </a:fontRef>
+                      </wps:style>
+                      <wps:txbx>
+                        <w:txbxContent>
+                          <w:p>
+                            <w:pPr>
+                              <w:contextualSpacing/>
+                              <w:jc w:val="center"/>
+                              <w:rPr>
+                                <w:sz w:val="18"/>
+                                <w:szCs w:val="18"/>
+                              </w:rPr>
+                            </w:pPr>
+                            <w:r>
+                              <w:rPr>
+                                <w:sz w:val="18"/>
+                                <w:szCs w:val="18"/>
+                              </w:rPr>
+                              <w:t>Crée</w:t>
+                            </w:r>
+                            <w:r>
+                              <w:rPr>
+                                <w:sz w:val="18"/>
+                                <w:szCs w:val="18"/>
+                              </w:rPr>
+                              <w:t>r</w:t>
+                            </w:r>
+                            <w:r>
+                              <w:rPr>
+                                <w:sz w:val="18"/>
+                                <w:szCs w:val="18"/>
+                              </w:rPr>
+                              <w:t xml:space="preserve"> </w:t>
+                            </w:r>
+                            <w:r>
+                              <w:rPr>
+                                <w:sz w:val="18"/>
+                                <w:szCs w:val="18"/>
+                              </w:rPr>
+                              <w:t>les groupes</w:t>
+                            </w:r>
+                            <w:r>
+                              <w:rPr>
+                                <w:sz w:val="18"/>
+                                <w:szCs w:val="18"/>
+                              </w:rPr>
+                              <w:br/>
+                              <w:t>Gère les points / récompenses</w:t>
+                            </w:r>
+                          </w:p>
+                        </w:txbxContent>
+                      </wps:txbx>
+                      <wps:bodyPr rot="0" spcFirstLastPara="0" vertOverflow="overflow" horzOverflow="overflow" vert="horz" wrap="square" lIns="91440" tIns="45720" rIns="91440" bIns="45720" numCol="1" spcCol="0" rtlCol="0" fromWordArt="0" anchor="ctr" anchorCtr="0" forceAA="0" compatLnSpc="1">
+                        <a:prstTxWarp prst="textNoShape">
+                          <a:avLst/>
+                        </a:prstTxWarp>
+                        <a:noAutofit/>
+                      </wps:bodyPr>
+                    </wps:wsp>
+                  </a:graphicData>
+                </a:graphic>
+                <wp14:sizeRelH relativeFrom="margin">
+                  <wp14:pctWidth>0</wp14:pctWidth>
+                </wp14:sizeRelH>
+                <wp14:sizeRelV relativeFrom="margin">
+                  <wp14:pctHeight>0</wp14:pctHeight>
+                </wp14:sizeRelV>
+              </wp:anchor>
+            </w:drawing>
+          </mc:Choice>
+          <mc:Fallback>
+            <w:pict>
+              <v:oval w14:anchorId="6E4FF28B" id="Ellipse 7" o:spid="_x0000_s1026" style="position:absolute;left:0;text-align:left;margin-left:231pt;margin-top:268.8pt;width:131.4pt;height:63pt;z-index:251672576;visibility:visible;mso-wrap-style:square;mso-width-percent:0;mso-height-percent:0;mso-wrap-distance-left:9pt;mso-wrap-distance-top:0;mso-wrap-distance-right:9pt;mso-wrap-distance-bottom:0;mso-position-horizontal:absolute;mso-position-horizontal-relative:text;mso-position-vertical:absolute;mso-position-vertical-relative:text;mso-width-percent:0;mso-height-percent:0;mso-width-relative:margin;mso-height-relative:margin;v-text-anchor:middle" o:gfxdata="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" fillcolor="#5b9bd5 [3204]" strokecolor="#1f4d78 [1604]" strokeweight="1pt">
+                <v:stroke joinstyle="miter"/>
+                <v:textbox>
+                  <w:txbxContent>
+                    <w:p>
+                      <w:pPr>
+                        <w:contextualSpacing/>
+                        <w:jc w:val="center"/>
+                        <w:rPr>
+                          <w:sz w:val="18"/>
+                          <w:szCs w:val="18"/>
+                        </w:rPr>
+                      </w:pPr>
+                      <w:r>
+                        <w:rPr>
+                          <w:sz w:val="18"/>
+                          <w:szCs w:val="18"/>
+                        </w:rPr>
+                        <w:t>Crée</w:t>
+                      </w:r>
+                      <w:r>
+                        <w:rPr>
+                          <w:sz w:val="18"/>
+                          <w:szCs w:val="18"/>
+                        </w:rPr>
+                        <w:t>r</w:t>
+                      </w:r>
+                      <w:r>
+                        <w:rPr>
+                          <w:sz w:val="18"/>
+                          <w:szCs w:val="18"/>
+                        </w:rPr>
+                        <w:t xml:space="preserve"> </w:t>
+                      </w:r>
+                      <w:r>
+                        <w:rPr>
+                          <w:sz w:val="18"/>
+                          <w:szCs w:val="18"/>
+                        </w:rPr>
+                        <w:t>les groupes</w:t>
+                      </w:r>
+                      <w:r>
+                        <w:rPr>
+                          <w:sz w:val="18"/>
+                          <w:szCs w:val="18"/>
+                        </w:rPr>
+                        <w:br/>
+                        <w:t>Gère les points / récompenses</w:t>
+                      </w:r>
+                    </w:p>
+                  </w:txbxContent>
+                </v:textbox>
+              </v:oval>
+            </w:pict>
+          </mc:Fallback>
+        </mc:AlternateContent>
+      </w:r>
+      <w:r>
+        <w:rPr>
+          <w:b/>
+          <w:noProof/>
+          <w:sz w:val="28"/>
+          <w:szCs w:val="28"/>
+          <w:lang w:eastAsia="fr-CA"/>
+        </w:rPr>
+        <mc:AlternateContent>
+          <mc:Choice Requires="wps">
+            <w:drawing>
+              <wp:anchor distT="0" distB="0" distL="114300" distR="114300" simplePos="0" relativeHeight="251670528" behindDoc="0" locked="0" layoutInCell="1" allowOverlap="1" wp14:anchorId="296D4C67" wp14:editId="6118C2B7">
+                <wp:simplePos x="0" y="0"/>
+                <wp:positionH relativeFrom="column">
+                  <wp:posOffset>3169920</wp:posOffset>
+                </wp:positionH>
+                <wp:positionV relativeFrom="paragraph">
+                  <wp:posOffset>4229100</wp:posOffset>
                 </wp:positionV>
                 <wp:extent cx="1417320" cy="701040"/>
                 <wp:effectExtent l="0" t="0" r="11430" b="22860"/>
@@ -392,7 +684,7 @@
           </mc:Choice>
           <mc:Fallback>
             <w:pict>
-              <v:oval w14:anchorId="20878680" id="Ellipse 6" o:spid="_x0000_s1026" style="position:absolute;left:0;text-align:left;margin-left:255.6pt;margin-top:322.2pt;width:111.6pt;height:55.2pt;z-index:251670528;visibility:visible;mso-wrap-style:square;mso-width-percent:0;mso-height-percent:0;mso-wrap-distance-left:9pt;mso-wrap-distance-top:0;mso-wrap-distance-right:9pt;mso-wrap-distance-bottom:0;mso-position-horizontal:absolute;mso-position-horizontal-relative:text;mso-position-vertical:absolute;mso-position-vertical-relative:text;mso-width-percent:0;mso-height-percent:0;mso-width-relative:margin;mso-height-relative:margin;v-text-anchor:middle" o:gfxdata="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" fillcolor="#5b9bd5 [3204]" strokecolor="#1f4d78 [1604]" strokeweight="1pt">
+              <v:oval w14:anchorId="296D4C67" id="Ellipse 6" o:spid="_x0000_s1027" style="position:absolute;left:0;text-align:left;margin-left:249.6pt;margin-top:333pt;width:111.6pt;height:55.2pt;z-index:251670528;visibility:visible;mso-wrap-style:square;mso-width-percent:0;mso-height-percent:0;mso-wrap-distance-left:9pt;mso-wrap-distance-top:0;mso-wrap-distance-right:9pt;mso-wrap-distance-bottom:0;mso-position-horizontal:absolute;mso-position-horizontal-relative:text;mso-position-vertical:absolute;mso-position-vertical-relative:text;mso-width-percent:0;mso-height-percent:0;mso-width-relative:margin;mso-height-relative:margin;v-text-anchor:middle" o:gfxdata="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" fillcolor="#5b9bd5 [3204]" strokecolor="#1f4d78 [1604]" strokeweight="1pt">
                 <v:stroke joinstyle="miter"/>
                 <v:textbox>
                   <w:txbxContent>
@@ -437,7 +729,159 @@
         <mc:AlternateContent>
           <mc:Choice Requires="wps">
             <w:drawing>
-              <wp:anchor distT="0" distB="0" distL="114300" distR="114300" simplePos="0" relativeHeight="251668480" behindDoc="0" locked="0" layoutInCell="1" allowOverlap="1" wp14:anchorId="1167B29C" wp14:editId="523BBB60">
+              <wp:anchor distT="0" distB="0" distL="114300" distR="114300" simplePos="0" relativeHeight="251687936" behindDoc="0" locked="0" layoutInCell="1" allowOverlap="1" wp14:anchorId="0DF2C245" wp14:editId="35139819">
+                <wp:simplePos x="0" y="0"/>
+                <wp:positionH relativeFrom="column">
+                  <wp:posOffset>4671060</wp:posOffset>
+                </wp:positionH>
+                <wp:positionV relativeFrom="paragraph">
+                  <wp:posOffset>3985260</wp:posOffset>
+                </wp:positionV>
+                <wp:extent cx="967740" cy="678180"/>
+                <wp:effectExtent l="38100" t="38100" r="22860" b="26670"/>
+                <wp:wrapNone/>
+                <wp:docPr id="19" name="Connecteur droit avec flèche 19"/>
+                <wp:cNvGraphicFramePr/>
+                <a:graphic xmlns:a="http://schemas.openxmlformats.org/drawingml/2006/main">
+                  <a:graphicData uri="http://schemas.microsoft.com/office/word/2010/wordprocessingShape">
+                    <wps:wsp>
+                      <wps:cNvCnPr/>
+                      <wps:spPr>
+                        <a:xfrm flipH="1" flipV="1">
+                          <a:off x="0" y="0"/>
+                          <a:ext cx="967740" cy="678180"/>
+                        </a:xfrm>
+                        <a:prstGeom prst="straightConnector1">
+                          <a:avLst/>
+                        </a:prstGeom>
+                        <a:ln>
+                          <a:tailEnd type="triangle"/>
+                        </a:ln>
+                      </wps:spPr>
+                      <wps:style>
+                        <a:lnRef idx="1">
+                          <a:schemeClr val="accent1"/>
+                        </a:lnRef>
+                        <a:fillRef idx="0">
+                          <a:schemeClr val="accent1"/>
+                        </a:fillRef>
+                        <a:effectRef idx="0">
+                          <a:schemeClr val="accent1"/>
+                        </a:effectRef>
+                        <a:fontRef idx="minor">
+                          <a:schemeClr val="tx1"/>
+                        </a:fontRef>
+                      </wps:style>
+                      <wps:bodyPr/>
+                    </wps:wsp>
+                  </a:graphicData>
+                </a:graphic>
+                <wp14:sizeRelH relativeFrom="margin">
+                  <wp14:pctWidth>0</wp14:pctWidth>
+                </wp14:sizeRelH>
+                <wp14:sizeRelV relativeFrom="margin">
+                  <wp14:pctHeight>0</wp14:pctHeight>
+                </wp14:sizeRelV>
+              </wp:anchor>
+            </w:drawing>
+          </mc:Choice>
+          <mc:Fallback>
+            <w:pict>
+              <v:shape w14:anchorId="639F2768" id="Connecteur droit avec flèche 19" o:spid="_x0000_s1026" type="#_x0000_t32" style="position:absolute;margin-left:367.8pt;margin-top:313.8pt;width:76.2pt;height:53.4pt;flip:x y;z-index:251687936;visibility:visible;mso-wrap-style:square;mso-width-percent:0;mso-height-percent:0;mso-wrap-distance-left:9pt;mso-wrap-distance-top:0;mso-wrap-distance-right:9pt;mso-wrap-distance-bottom:0;mso-position-horizontal:absolute;mso-position-horizontal-relative:text;mso-position-vertical:absolute;mso-position-vertical-relative:text;mso-width-percent:0;mso-height-percent:0;mso-width-relative:margin;mso-height-relative:margin" o:gfxdata="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" strokecolor="#5b9bd5 [3204]" strokeweight=".5pt">
+                <v:stroke endarrow="block" joinstyle="miter"/>
+              </v:shape>
+            </w:pict>
+          </mc:Fallback>
+        </mc:AlternateContent>
+      </w:r>
+      <w:r>
+        <w:rPr>
+          <w:b/>
+          <w:noProof/>
+          <w:sz w:val="28"/>
+          <w:szCs w:val="28"/>
+          <w:lang w:eastAsia="fr-CA"/>
+        </w:rPr>
+        <mc:AlternateContent>
+          <mc:Choice Requires="wps">
+            <w:drawing>
+              <wp:anchor distT="0" distB="0" distL="114300" distR="114300" simplePos="0" relativeHeight="251686912" behindDoc="0" locked="0" layoutInCell="1" allowOverlap="1" wp14:anchorId="4BBED86A" wp14:editId="73813279">
+                <wp:simplePos x="0" y="0"/>
+                <wp:positionH relativeFrom="column">
+                  <wp:posOffset>4617720</wp:posOffset>
+                </wp:positionH>
+                <wp:positionV relativeFrom="paragraph">
+                  <wp:posOffset>1409700</wp:posOffset>
+                </wp:positionV>
+                <wp:extent cx="784860" cy="1036320"/>
+                <wp:effectExtent l="38100" t="0" r="34290" b="49530"/>
+                <wp:wrapNone/>
+                <wp:docPr id="18" name="Connecteur droit avec flèche 18"/>
+                <wp:cNvGraphicFramePr/>
+                <a:graphic xmlns:a="http://schemas.openxmlformats.org/drawingml/2006/main">
+                  <a:graphicData uri="http://schemas.microsoft.com/office/word/2010/wordprocessingShape">
+                    <wps:wsp>
+                      <wps:cNvCnPr/>
+                      <wps:spPr>
+                        <a:xfrm flipH="1">
+                          <a:off x="0" y="0"/>
+                          <a:ext cx="784860" cy="1036320"/>
+                        </a:xfrm>
+                        <a:prstGeom prst="straightConnector1">
+                          <a:avLst/>
+                        </a:prstGeom>
+                        <a:ln>
+                          <a:tailEnd type="triangle"/>
+                        </a:ln>
+                      </wps:spPr>
+                      <wps:style>
+                        <a:lnRef idx="1">
+                          <a:schemeClr val="accent1"/>
+                        </a:lnRef>
+                        <a:fillRef idx="0">
+                          <a:schemeClr val="accent1"/>
+                        </a:fillRef>
+                        <a:effectRef idx="0">
+                          <a:schemeClr val="accent1"/>
+                        </a:effectRef>
+                        <a:fontRef idx="minor">
+                          <a:schemeClr val="tx1"/>
+                        </a:fontRef>
+                      </wps:style>
+                      <wps:bodyPr/>
+                    </wps:wsp>
+                  </a:graphicData>
+                </a:graphic>
+                <wp14:sizeRelH relativeFrom="margin">
+                  <wp14:pctWidth>0</wp14:pctWidth>
+                </wp14:sizeRelH>
+                <wp14:sizeRelV relativeFrom="margin">
+                  <wp14:pctHeight>0</wp14:pctHeight>
+                </wp14:sizeRelV>
+              </wp:anchor>
+            </w:drawing>
+          </mc:Choice>
+          <mc:Fallback>
+            <w:pict>
+              <v:shape w14:anchorId="7F4D8CA1" id="Connecteur droit avec flèche 18" o:spid="_x0000_s1026" type="#_x0000_t32" style="position:absolute;margin-left:363.6pt;margin-top:111pt;width:61.8pt;height:81.6pt;flip:x;z-index:251686912;visibility:visible;mso-wrap-style:square;mso-width-percent:0;mso-height-percent:0;mso-wrap-distance-left:9pt;mso-wrap-distance-top:0;mso-wrap-distance-right:9pt;mso-wrap-distance-bottom:0;mso-position-horizontal:absolute;mso-position-horizontal-relative:text;mso-position-vertical:absolute;mso-position-vertical-relative:text;mso-width-percent:0;mso-height-percent:0;mso-width-relative:margin;mso-height-relative:margin" o:gfxdata="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" strokecolor="#5b9bd5 [3204]" strokeweight=".5pt">
+                <v:stroke endarrow="block" joinstyle="miter"/>
+              </v:shape>
+            </w:pict>
+          </mc:Fallback>
+        </mc:AlternateContent>
+      </w:r>
+      <w:r>
+        <w:rPr>
+          <w:b/>
+          <w:noProof/>
+          <w:sz w:val="28"/>
+          <w:szCs w:val="28"/>
+          <w:lang w:eastAsia="fr-CA"/>
+        </w:rPr>
+        <mc:AlternateContent>
+          <mc:Choice Requires="wps">
+            <w:drawing>
+              <wp:anchor distT="0" distB="0" distL="114300" distR="114300" simplePos="0" relativeHeight="251668480" behindDoc="0" locked="0" layoutInCell="1" allowOverlap="1" wp14:anchorId="3E7A2F3D" wp14:editId="7073048F">
                 <wp:simplePos x="0" y="0"/>
                 <wp:positionH relativeFrom="margin">
                   <wp:posOffset>2987040</wp:posOffset>
@@ -445,7 +889,7 @@
                 <wp:positionV relativeFrom="paragraph">
                   <wp:posOffset>2369820</wp:posOffset>
                 </wp:positionV>
-                <wp:extent cx="1638300" cy="960120"/>
+                <wp:extent cx="1752600" cy="960120"/>
                 <wp:effectExtent l="0" t="0" r="19050" b="11430"/>
                 <wp:wrapNone/>
                 <wp:docPr id="5" name="Ellipse 5"/>
@@ -457,7 +901,7 @@
                       <wps:spPr>
                         <a:xfrm>
                           <a:off x="0" y="0"/>
-                          <a:ext cx="1638300" cy="960120"/>
+                          <a:ext cx="1752600" cy="960120"/>
                         </a:xfrm>
                         <a:prstGeom prst="ellipse">
                           <a:avLst/>
@@ -514,7 +958,21 @@
                                 <w:sz w:val="18"/>
                                 <w:szCs w:val="18"/>
                               </w:rPr>
-                              <w:t xml:space="preserve"> (Objectifs)</w:t>
+                              <w:t xml:space="preserve"> (Objectifs</w:t>
+                            </w:r>
+                            <w:r>
+                              <w:rPr>
+                                <w:sz w:val="18"/>
+                                <w:szCs w:val="18"/>
+                              </w:rPr>
+                              <w:t xml:space="preserve"> de groupe</w:t>
+                            </w:r>
+                            <w:r>
+                              <w:rPr>
+                                <w:sz w:val="18"/>
+                                <w:szCs w:val="18"/>
+                              </w:rPr>
+                              <w:t>)</w:t>
                             </w:r>
                           </w:p>
                         </w:txbxContent>
@@ -539,7 +997,7 @@
           </mc:Choice>
           <mc:Fallback>
             <w:pict>
-              <v:oval w14:anchorId="1167B29C" id="Ellipse 5" o:spid="_x0000_s1027" style="position:absolute;left:0;text-align:left;margin-left:235.2pt;margin-top:186.6pt;width:129pt;height:75.6pt;z-index:251668480;visibility:visible;mso-wrap-style:square;mso-width-percent:0;mso-height-percent:0;mso-wrap-distance-left:9pt;mso-wrap-distance-top:0;mso-wrap-distance-right:9pt;mso-wrap-distance-bottom:0;mso-position-horizontal:absolute;mso-position-horizontal-relative:margin;mso-position-vertical:absolute;mso-position-vertical-relative:text;mso-width-percent:0;mso-height-percent:0;mso-width-relative:margin;mso-height-relative:margin;v-text-anchor:middle" o:gfxdata="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" fillcolor="#5b9bd5 [3204]" strokecolor="#1f4d78 [1604]" strokeweight="1pt">
+              <v:oval w14:anchorId="3E7A2F3D" id="Ellipse 5" o:spid="_x0000_s1028" style="position:absolute;left:0;text-align:left;margin-left:235.2pt;margin-top:186.6pt;width:138pt;height:75.6pt;z-index:251668480;visibility:visible;mso-wrap-style:square;mso-width-percent:0;mso-height-percent:0;mso-wrap-distance-left:9pt;mso-wrap-distance-top:0;mso-wrap-distance-right:9pt;mso-wrap-distance-bottom:0;mso-position-horizontal:absolute;mso-position-horizontal-relative:margin;mso-position-vertical:absolute;mso-position-vertical-relative:text;mso-width-percent:0;mso-height-percent:0;mso-width-relative:margin;mso-height-relative:margin;v-text-anchor:middle" o:gfxdata="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" fillcolor="#5b9bd5 [3204]" strokecolor="#1f4d78 [1604]" strokeweight="1pt">
                 <v:stroke joinstyle="miter"/>
                 <v:textbox>
                   <w:txbxContent>
@@ -576,7 +1034,21 @@
                           <w:sz w:val="18"/>
                           <w:szCs w:val="18"/>
                         </w:rPr>
-                        <w:t xml:space="preserve"> (Objectifs)</w:t>
+                        <w:t xml:space="preserve"> (Objectifs</w:t>
+                      </w:r>
+                      <w:r>
+                        <w:rPr>
+                          <w:sz w:val="18"/>
+                          <w:szCs w:val="18"/>
+                        </w:rPr>
+                        <w:t xml:space="preserve"> de groupe</w:t>
+                      </w:r>
+                      <w:r>
+                        <w:rPr>
+                          <w:sz w:val="18"/>
+                          <w:szCs w:val="18"/>
+                        </w:rPr>
+                        <w:t>)</w:t>
                       </w:r>
                     </w:p>
                   </w:txbxContent>
@@ -598,7 +1070,7 @@
         <mc:AlternateContent>
           <mc:Choice Requires="wps">
             <w:drawing>
-              <wp:anchor distT="0" distB="0" distL="114300" distR="114300" simplePos="0" relativeHeight="251685888" behindDoc="0" locked="0" layoutInCell="1" allowOverlap="1">
+              <wp:anchor distT="0" distB="0" distL="114300" distR="114300" simplePos="0" relativeHeight="251685888" behindDoc="0" locked="0" layoutInCell="1" allowOverlap="1" wp14:anchorId="0782D425" wp14:editId="41113C06">
                 <wp:simplePos x="0" y="0"/>
                 <wp:positionH relativeFrom="column">
                   <wp:posOffset>4389120</wp:posOffset>
@@ -654,7 +1126,7 @@
               </wp:anchor>
             </w:drawing>
           </mc:Choice>
-          <mc:Fallback>
+          <mc:Fallback xmlns:cx1="http://schemas.microsoft.com/office/drawing/2015/9/8/chartex">
             <w:pict>
               <v:shapetype w14:anchorId="39B9CD44" id="_x0000_t32" coordsize="21600,21600" o:spt="32" o:oned="t" path="m,l21600,21600e" filled="f">
                 <v:path arrowok="t" fillok="f" o:connecttype="none"/>
@@ -678,7 +1150,7 @@
         <mc:AlternateContent>
           <mc:Choice Requires="wps">
             <w:drawing>
-              <wp:anchor distT="0" distB="0" distL="114300" distR="114300" simplePos="0" relativeHeight="251664384" behindDoc="0" locked="0" layoutInCell="1" allowOverlap="1" wp14:anchorId="1167B29C" wp14:editId="523BBB60">
+              <wp:anchor distT="0" distB="0" distL="114300" distR="114300" simplePos="0" relativeHeight="251664384" behindDoc="0" locked="0" layoutInCell="1" allowOverlap="1" wp14:anchorId="4D388EF1" wp14:editId="0DD08873">
                 <wp:simplePos x="0" y="0"/>
                 <wp:positionH relativeFrom="column">
                   <wp:posOffset>2712720</wp:posOffset>
@@ -758,7 +1230,7 @@
               </wp:anchor>
             </w:drawing>
           </mc:Choice>
-          <mc:Fallback>
+          <mc:Fallback xmlns:cx1="http://schemas.microsoft.com/office/drawing/2015/9/8/chartex">
             <w:pict>
               <v:oval w14:anchorId="1167B29C" id="Ellipse 3" o:spid="_x0000_s1028" style="position:absolute;left:0;text-align:left;margin-left:213.6pt;margin-top:131.4pt;width:141pt;height:48pt;z-index:251664384;visibility:visible;mso-wrap-style:square;mso-width-percent:0;mso-height-percent:0;mso-wrap-distance-left:9pt;mso-wrap-distance-top:0;mso-wrap-distance-right:9pt;mso-wrap-distance-bottom:0;mso-position-horizontal:absolute;mso-position-horizontal-relative:text;mso-position-vertical:absolute;mso-position-vertical-relative:text;mso-width-percent:0;mso-height-percent:0;mso-width-relative:margin;mso-height-relative:margin;v-text-anchor:middle" o:gfxdata="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" fillcolor="#5b9bd5 [3204]" strokecolor="#1f4d78 [1604]" strokeweight="1pt">
                 <v:stroke joinstyle="miter"/>
@@ -798,7 +1270,7 @@
         <mc:AlternateContent>
           <mc:Choice Requires="wps">
             <w:drawing>
-              <wp:anchor distT="0" distB="0" distL="114300" distR="114300" simplePos="0" relativeHeight="251696128" behindDoc="0" locked="0" layoutInCell="1" allowOverlap="1">
+              <wp:anchor distT="0" distB="0" distL="114300" distR="114300" simplePos="0" relativeHeight="251696128" behindDoc="0" locked="0" layoutInCell="1" allowOverlap="1" wp14:anchorId="140F4F8A" wp14:editId="2A6B179B">
                 <wp:simplePos x="0" y="0"/>
                 <wp:positionH relativeFrom="column">
                   <wp:posOffset>22860</wp:posOffset>
@@ -854,7 +1326,7 @@
               </wp:anchor>
             </w:drawing>
           </mc:Choice>
-          <mc:Fallback>
+          <mc:Fallback xmlns:cx1="http://schemas.microsoft.com/office/drawing/2015/9/8/chartex">
             <w:pict>
               <v:shape w14:anchorId="5B0125CF" id="Connecteur droit avec flèche 24" o:spid="_x0000_s1026" type="#_x0000_t32" style="position:absolute;margin-left:1.8pt;margin-top:207.6pt;width:59.4pt;height:112.2pt;z-index:251696128;visibility:visible;mso-wrap-style:square;mso-width-percent:0;mso-height-percent:0;mso-wrap-distance-left:9pt;mso-wrap-distance-top:0;mso-wrap-distance-right:9pt;mso-wrap-distance-bottom:0;mso-position-horizontal:absolute;mso-position-horizontal-relative:text;mso-position-vertical:absolute;mso-position-vertical-relative:text;mso-width-percent:0;mso-height-percent:0;mso-width-relative:margin;mso-height-relative:margin" o:gfxdata="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" strokecolor="#5b9bd5 [3204]" strokeweight=".5pt">
                 <v:stroke endarrow="block" joinstyle="miter"/>
@@ -874,7 +1346,7 @@
         <mc:AlternateContent>
           <mc:Choice Requires="wps">
             <w:drawing>
-              <wp:anchor distT="0" distB="0" distL="114300" distR="114300" simplePos="0" relativeHeight="251695104" behindDoc="0" locked="0" layoutInCell="1" allowOverlap="1" wp14:anchorId="5DA22EDC" wp14:editId="31EC9673">
+              <wp:anchor distT="0" distB="0" distL="114300" distR="114300" simplePos="0" relativeHeight="251695104" behindDoc="0" locked="0" layoutInCell="1" allowOverlap="1" wp14:anchorId="6975712B" wp14:editId="598372FC">
                 <wp:simplePos x="0" y="0"/>
                 <wp:positionH relativeFrom="column">
                   <wp:posOffset>685800</wp:posOffset>
@@ -955,7 +1427,7 @@
               </wp:anchor>
             </w:drawing>
           </mc:Choice>
-          <mc:Fallback>
+          <mc:Fallback xmlns:cx1="http://schemas.microsoft.com/office/drawing/2015/9/8/chartex">
             <w:pict>
               <v:oval w14:anchorId="5DA22EDC" id="Ellipse 23" o:spid="_x0000_s1029" style="position:absolute;left:0;text-align:left;margin-left:54pt;margin-top:309pt;width:152.4pt;height:52.2pt;z-index:251695104;visibility:visible;mso-wrap-style:square;mso-width-percent:0;mso-height-percent:0;mso-wrap-distance-left:9pt;mso-wrap-distance-top:0;mso-wrap-distance-right:9pt;mso-wrap-distance-bottom:0;mso-position-horizontal:absolute;mso-position-horizontal-relative:text;mso-position-vertical:absolute;mso-position-vertical-relative:text;mso-width-percent:0;mso-height-percent:0;mso-width-relative:margin;mso-height-relative:margin;v-text-anchor:middle" o:gfxdata="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" fillcolor="#5b9bd5 [3204]" strokecolor="#1f4d78 [1604]" strokeweight="1pt">
                 <v:stroke joinstyle="miter"/>
@@ -996,7 +1468,7 @@
         <mc:AlternateContent>
           <mc:Choice Requires="wps">
             <w:drawing>
-              <wp:anchor distT="0" distB="0" distL="114300" distR="114300" simplePos="0" relativeHeight="251659264" behindDoc="0" locked="0" layoutInCell="1" allowOverlap="1">
+              <wp:anchor distT="0" distB="0" distL="114300" distR="114300" simplePos="0" relativeHeight="251659264" behindDoc="0" locked="0" layoutInCell="1" allowOverlap="1" wp14:anchorId="22DF0AC3" wp14:editId="61AC8CD1">
                 <wp:simplePos x="0" y="0"/>
                 <wp:positionH relativeFrom="margin">
                   <wp:posOffset>632460</wp:posOffset>
@@ -1059,7 +1531,7 @@
           </mc:Choice>
           <mc:Fallback>
             <w:pict>
-              <v:rect w14:anchorId="13EA91B3" id="Rectangle 1" o:spid="_x0000_s1026" style="position:absolute;margin-left:49.8pt;margin-top:105.6pt;width:331.8pt;height:285pt;z-index:251659264;visibility:visible;mso-wrap-style:square;mso-width-percent:0;mso-height-percent:0;mso-wrap-distance-left:9pt;mso-wrap-distance-top:0;mso-wrap-distance-right:9pt;mso-wrap-distance-bottom:0;mso-position-horizontal:absolute;mso-position-horizontal-relative:margin;mso-position-vertical:absolute;mso-position-vertical-relative:text;mso-width-percent:0;mso-height-percent:0;mso-width-relative:margin;mso-height-relative:margin;v-text-anchor:middle" o:gfxdata="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" filled="f" strokecolor="#1f4d78 [1604]" strokeweight="1pt">
+              <v:rect w14:anchorId="77270371" id="Rectangle 1" o:spid="_x0000_s1026" style="position:absolute;margin-left:49.8pt;margin-top:105.6pt;width:331.8pt;height:285pt;z-index:251659264;visibility:visible;mso-wrap-style:square;mso-width-percent:0;mso-height-percent:0;mso-wrap-distance-left:9pt;mso-wrap-distance-top:0;mso-wrap-distance-right:9pt;mso-wrap-distance-bottom:0;mso-position-horizontal:absolute;mso-position-horizontal-relative:margin;mso-position-vertical:absolute;mso-position-vertical-relative:text;mso-width-percent:0;mso-height-percent:0;mso-width-relative:margin;mso-height-relative:margin;v-text-anchor:middle" o:gfxdata="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" filled="f" strokecolor="#1f4d78 [1604]" strokeweight="1pt">
                 <w10:wrap anchorx="margin"/>
               </v:rect>
             </w:pict>
@@ -1077,83 +1549,7 @@
         <mc:AlternateContent>
           <mc:Choice Requires="wps">
             <w:drawing>
-              <wp:anchor distT="0" distB="0" distL="114300" distR="114300" simplePos="0" relativeHeight="251693056" behindDoc="0" locked="0" layoutInCell="1" allowOverlap="1">
-                <wp:simplePos x="0" y="0"/>
-                <wp:positionH relativeFrom="column">
-                  <wp:posOffset>4693920</wp:posOffset>
-                </wp:positionH>
-                <wp:positionV relativeFrom="paragraph">
-                  <wp:posOffset>4396740</wp:posOffset>
-                </wp:positionV>
-                <wp:extent cx="868680" cy="297180"/>
-                <wp:effectExtent l="38100" t="38100" r="26670" b="26670"/>
-                <wp:wrapNone/>
-                <wp:docPr id="22" name="Connecteur droit avec flèche 22"/>
-                <wp:cNvGraphicFramePr/>
-                <a:graphic xmlns:a="http://schemas.openxmlformats.org/drawingml/2006/main">
-                  <a:graphicData uri="http://schemas.microsoft.com/office/word/2010/wordprocessingShape">
-                    <wps:wsp>
-                      <wps:cNvCnPr/>
-                      <wps:spPr>
-                        <a:xfrm flipH="1" flipV="1">
-                          <a:off x="0" y="0"/>
-                          <a:ext cx="868680" cy="297180"/>
-                        </a:xfrm>
-                        <a:prstGeom prst="straightConnector1">
-                          <a:avLst/>
-                        </a:prstGeom>
-                        <a:ln>
-                          <a:tailEnd type="triangle"/>
-                        </a:ln>
-                      </wps:spPr>
-                      <wps:style>
-                        <a:lnRef idx="1">
-                          <a:schemeClr val="accent1"/>
-                        </a:lnRef>
-                        <a:fillRef idx="0">
-                          <a:schemeClr val="accent1"/>
-                        </a:fillRef>
-                        <a:effectRef idx="0">
-                          <a:schemeClr val="accent1"/>
-                        </a:effectRef>
-                        <a:fontRef idx="minor">
-                          <a:schemeClr val="tx1"/>
-                        </a:fontRef>
-                      </wps:style>
-                      <wps:bodyPr/>
-                    </wps:wsp>
-                  </a:graphicData>
-                </a:graphic>
-                <wp14:sizeRelH relativeFrom="margin">
-                  <wp14:pctWidth>0</wp14:pctWidth>
-                </wp14:sizeRelH>
-                <wp14:sizeRelV relativeFrom="margin">
-                  <wp14:pctHeight>0</wp14:pctHeight>
-                </wp14:sizeRelV>
-              </wp:anchor>
-            </w:drawing>
-          </mc:Choice>
-          <mc:Fallback>
-            <w:pict>
-              <v:shape w14:anchorId="16F0EEA8" id="Connecteur droit avec flèche 22" o:spid="_x0000_s1026" type="#_x0000_t32" style="position:absolute;margin-left:369.6pt;margin-top:346.2pt;width:68.4pt;height:23.4pt;flip:x y;z-index:251693056;visibility:visible;mso-wrap-style:square;mso-width-percent:0;mso-height-percent:0;mso-wrap-distance-left:9pt;mso-wrap-distance-top:0;mso-wrap-distance-right:9pt;mso-wrap-distance-bottom:0;mso-position-horizontal:absolute;mso-position-horizontal-relative:text;mso-position-vertical:absolute;mso-position-vertical-relative:text;mso-width-percent:0;mso-height-percent:0;mso-width-relative:margin;mso-height-relative:margin" o:gfxdata="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" strokecolor="#5b9bd5 [3204]" strokeweight=".5pt">
-                <v:stroke endarrow="block" joinstyle="miter"/>
-              </v:shape>
-            </w:pict>
-          </mc:Fallback>
-        </mc:AlternateContent>
-      </w:r>
-      <w:r>
-        <w:rPr>
-          <w:b/>
-          <w:noProof/>
-          <w:sz w:val="28"/>
-          <w:szCs w:val="28"/>
-          <w:lang w:eastAsia="fr-CA"/>
-        </w:rPr>
-        <mc:AlternateContent>
-          <mc:Choice Requires="wps">
-            <w:drawing>
-              <wp:anchor distT="0" distB="0" distL="114300" distR="114300" simplePos="0" relativeHeight="251681792" behindDoc="0" locked="0" layoutInCell="1" allowOverlap="1">
+              <wp:anchor distT="0" distB="0" distL="114300" distR="114300" simplePos="0" relativeHeight="251681792" behindDoc="0" locked="0" layoutInCell="1" allowOverlap="1" wp14:anchorId="5E58001A" wp14:editId="7108D4C9">
                 <wp:simplePos x="0" y="0"/>
                 <wp:positionH relativeFrom="margin">
                   <wp:align>left</wp:align>
@@ -1209,7 +1605,7 @@
               </wp:anchor>
             </w:drawing>
           </mc:Choice>
-          <mc:Fallback>
+          <mc:Fallback xmlns:cx1="http://schemas.microsoft.com/office/drawing/2015/9/8/chartex">
             <w:pict>
               <v:shape w14:anchorId="0DCB50C7" id="Connecteur droit avec flèche 14" o:spid="_x0000_s1026" type="#_x0000_t32" style="position:absolute;margin-left:0;margin-top:207pt;width:61.2pt;height:16.2pt;z-index:251681792;visibility:visible;mso-wrap-style:square;mso-width-percent:0;mso-height-percent:0;mso-wrap-distance-left:9pt;mso-wrap-distance-top:0;mso-wrap-distance-right:9pt;mso-wrap-distance-bottom:0;mso-position-horizontal:left;mso-position-horizontal-relative:margin;mso-position-vertical:absolute;mso-position-vertical-relative:text;mso-width-percent:0;mso-height-percent:0;mso-width-relative:margin;mso-height-relative:margin" o:gfxdata="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" strokecolor="#5b9bd5 [3204]" strokeweight=".5pt">
                 <v:stroke endarrow="block" joinstyle="miter"/>
@@ -1230,7 +1626,7 @@
         <mc:AlternateContent>
           <mc:Choice Requires="wps">
             <w:drawing>
-              <wp:anchor distT="0" distB="0" distL="114300" distR="114300" simplePos="0" relativeHeight="251680768" behindDoc="0" locked="0" layoutInCell="1" allowOverlap="1">
+              <wp:anchor distT="0" distB="0" distL="114300" distR="114300" simplePos="0" relativeHeight="251680768" behindDoc="0" locked="0" layoutInCell="1" allowOverlap="1" wp14:anchorId="7AD82012" wp14:editId="505358E3">
                 <wp:simplePos x="0" y="0"/>
                 <wp:positionH relativeFrom="margin">
                   <wp:align>left</wp:align>
@@ -1286,7 +1682,7 @@
               </wp:anchor>
             </w:drawing>
           </mc:Choice>
-          <mc:Fallback>
+          <mc:Fallback xmlns:cx1="http://schemas.microsoft.com/office/drawing/2015/9/8/chartex">
             <w:pict>
               <v:shape w14:anchorId="5C108D89" id="Connecteur droit avec flèche 13" o:spid="_x0000_s1026" type="#_x0000_t32" style="position:absolute;margin-left:0;margin-top:166.8pt;width:68.4pt;height:40.8pt;flip:y;z-index:251680768;visibility:visible;mso-wrap-style:square;mso-width-percent:0;mso-height-percent:0;mso-wrap-distance-left:9pt;mso-wrap-distance-top:0;mso-wrap-distance-right:9pt;mso-wrap-distance-bottom:0;mso-position-horizontal:left;mso-position-horizontal-relative:margin;mso-position-vertical:absolute;mso-position-vertical-relative:text;mso-width-percent:0;mso-height-percent:0;mso-width-relative:margin;mso-height-relative:margin" o:gfxdata="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" strokecolor="#5b9bd5 [3204]" strokeweight=".5pt">
                 <v:stroke endarrow="block" joinstyle="miter"/>
@@ -1305,7 +1701,7 @@
           <w:lang w:eastAsia="fr-CA"/>
         </w:rPr>
         <w:drawing>
-          <wp:anchor distT="0" distB="0" distL="114300" distR="114300" simplePos="0" relativeHeight="251675648" behindDoc="0" locked="0" layoutInCell="1" allowOverlap="1">
+          <wp:anchor distT="0" distB="0" distL="114300" distR="114300" simplePos="0" relativeHeight="251675648" behindDoc="0" locked="0" layoutInCell="1" allowOverlap="1" wp14:anchorId="2885CA2B" wp14:editId="2FA994F6">
             <wp:simplePos x="0" y="0"/>
             <wp:positionH relativeFrom="column">
               <wp:posOffset>-1151255</wp:posOffset>
@@ -1330,7 +1726,149 @@
                     </pic:cNvPicPr>
                   </pic:nvPicPr>
                   <pic:blipFill>
-                    <a:blip r:embed="rId4" cstate="print">
+                    <a:blip r:embed="rId7" cstate="print">
+                      <a:extLst>
+                        <a:ext uri="{28A0092B-C50C-407E-A947-70E740481C1C}">
+                          <a14:useLocalDpi xmlns:a14="http://schemas.microsoft.com/office/drawing/2010/main" val="0"/>
+                        </a:ext>
+                      </a:extLst>
+                    </a:blip>
+                    <a:srcRect/>
+                    <a:stretch>
+                      <a:fillRect/>
+                    </a:stretch>
+                  </pic:blipFill>
+                  <pic:spPr bwMode="auto">
+                    <a:xfrm>
+                      <a:off x="0" y="0"/>
+                      <a:ext cx="1469350" cy="1028700"/>
+                    </a:xfrm>
+                    <a:prstGeom prst="rect">
+                      <a:avLst/>
+                    </a:prstGeom>
+                    <a:noFill/>
+                    <a:ln>
+                      <a:noFill/>
+                    </a:ln>
+                  </pic:spPr>
+                </pic:pic>
+              </a:graphicData>
+            </a:graphic>
+            <wp14:sizeRelH relativeFrom="margin">
+              <wp14:pctWidth>0</wp14:pctWidth>
+            </wp14:sizeRelH>
+            <wp14:sizeRelV relativeFrom="margin">
+              <wp14:pctHeight>0</wp14:pctHeight>
+            </wp14:sizeRelV>
+          </wp:anchor>
+        </w:drawing>
+      </w:r>
+      <w:r>
+        <w:rPr>
+          <w:b/>
+          <w:noProof/>
+          <w:sz w:val="28"/>
+          <w:szCs w:val="28"/>
+          <w:lang w:eastAsia="fr-CA"/>
+        </w:rPr>
+        <w:drawing>
+          <wp:anchor distT="0" distB="0" distL="114300" distR="114300" simplePos="0" relativeHeight="251689984" behindDoc="0" locked="0" layoutInCell="1" allowOverlap="1" wp14:anchorId="17C463D5" wp14:editId="64369A46">
+            <wp:simplePos x="0" y="0"/>
+            <wp:positionH relativeFrom="page">
+              <wp:align>right</wp:align>
+            </wp:positionH>
+            <wp:positionV relativeFrom="page">
+              <wp:posOffset>5090160</wp:posOffset>
+            </wp:positionV>
+            <wp:extent cx="1469350" cy="1028700"/>
+            <wp:effectExtent l="0" t="0" r="0" b="0"/>
+            <wp:wrapNone/>
+            <wp:docPr id="20" name="Image 20" descr="Résultats de recherche d'images pour « actor diagram man »"/>
+            <wp:cNvGraphicFramePr>
+              <a:graphicFrameLocks xmlns:a="http://schemas.openxmlformats.org/drawingml/2006/main" noChangeAspect="1"/>
+            </wp:cNvGraphicFramePr>
+            <a:graphic xmlns:a="http://schemas.openxmlformats.org/drawingml/2006/main">
+              <a:graphicData uri="http://schemas.openxmlformats.org/drawingml/2006/picture">
+                <pic:pic xmlns:pic="http://schemas.openxmlformats.org/drawingml/2006/picture">
+                  <pic:nvPicPr>
+                    <pic:cNvPr id="0" name="Picture 6" descr="Résultats de recherche d'images pour « actor diagram man »"/>
+                    <pic:cNvPicPr>
+                      <a:picLocks noChangeAspect="1" noChangeArrowheads="1"/>
+                    </pic:cNvPicPr>
+                  </pic:nvPicPr>
+                  <pic:blipFill>
+                    <a:blip r:embed="rId7" cstate="print">
+                      <a:extLst>
+                        <a:ext uri="{28A0092B-C50C-407E-A947-70E740481C1C}">
+                          <a14:useLocalDpi xmlns:a14="http://schemas.microsoft.com/office/drawing/2010/main" val="0"/>
+                        </a:ext>
+                      </a:extLst>
+                    </a:blip>
+                    <a:srcRect/>
+                    <a:stretch>
+                      <a:fillRect/>
+                    </a:stretch>
+                  </pic:blipFill>
+                  <pic:spPr bwMode="auto">
+                    <a:xfrm>
+                      <a:off x="0" y="0"/>
+                      <a:ext cx="1469350" cy="1028700"/>
+                    </a:xfrm>
+                    <a:prstGeom prst="rect">
+                      <a:avLst/>
+                    </a:prstGeom>
+                    <a:noFill/>
+                    <a:ln>
+                      <a:noFill/>
+                    </a:ln>
+                  </pic:spPr>
+                </pic:pic>
+              </a:graphicData>
+            </a:graphic>
+            <wp14:sizeRelH relativeFrom="margin">
+              <wp14:pctWidth>0</wp14:pctWidth>
+            </wp14:sizeRelH>
+            <wp14:sizeRelV relativeFrom="margin">
+              <wp14:pctHeight>0</wp14:pctHeight>
+            </wp14:sizeRelV>
+          </wp:anchor>
+        </w:drawing>
+      </w:r>
+      <w:r>
+        <w:rPr>
+          <w:b/>
+          <w:noProof/>
+          <w:sz w:val="28"/>
+          <w:szCs w:val="28"/>
+          <w:lang w:eastAsia="fr-CA"/>
+        </w:rPr>
+        <w:drawing>
+          <wp:anchor distT="0" distB="0" distL="114300" distR="114300" simplePos="0" relativeHeight="251677696" behindDoc="0" locked="0" layoutInCell="1" allowOverlap="1" wp14:anchorId="1DC95C9A" wp14:editId="50F24C5F">
+            <wp:simplePos x="0" y="0"/>
+            <wp:positionH relativeFrom="column">
+              <wp:posOffset>5044440</wp:posOffset>
+            </wp:positionH>
+            <wp:positionV relativeFrom="page">
+              <wp:posOffset>1859280</wp:posOffset>
+            </wp:positionV>
+            <wp:extent cx="1469350" cy="1028700"/>
+            <wp:effectExtent l="0" t="0" r="0" b="0"/>
+            <wp:wrapNone/>
+            <wp:docPr id="11" name="Image 11" descr="Résultats de recherche d'images pour « actor diagram man »"/>
+            <wp:cNvGraphicFramePr>
+              <a:graphicFrameLocks xmlns:a="http://schemas.openxmlformats.org/drawingml/2006/main" noChangeAspect="1"/>
+            </wp:cNvGraphicFramePr>
+            <a:graphic xmlns:a="http://schemas.openxmlformats.org/drawingml/2006/main">
+              <a:graphicData uri="http://schemas.openxmlformats.org/drawingml/2006/picture">
+                <pic:pic xmlns:pic="http://schemas.openxmlformats.org/drawingml/2006/picture">
+                  <pic:nvPicPr>
+                    <pic:cNvPr id="0" name="Picture 6" descr="Résultats de recherche d'images pour « actor diagram man »"/>
+                    <pic:cNvPicPr>
+                      <a:picLocks noChangeAspect="1" noChangeArrowheads="1"/>
+                    </pic:cNvPicPr>
+                  </pic:nvPicPr>
+                  <pic:blipFill>
+                    <a:blip r:embed="rId7" cstate="print">
                       <a:extLst>
                         <a:ext uri="{28A0092B-C50C-407E-A947-70E740481C1C}">
                           <a14:useLocalDpi xmlns:a14="http://schemas.microsoft.com/office/drawing/2010/main" val="0"/>
@@ -1378,300 +1916,7 @@
         <mc:AlternateContent>
           <mc:Choice Requires="wps">
             <w:drawing>
-              <wp:anchor distT="0" distB="0" distL="114300" distR="114300" simplePos="0" relativeHeight="251687936" behindDoc="0" locked="0" layoutInCell="1" allowOverlap="1">
-                <wp:simplePos x="0" y="0"/>
-                <wp:positionH relativeFrom="column">
-                  <wp:posOffset>4564380</wp:posOffset>
-                </wp:positionH>
-                <wp:positionV relativeFrom="paragraph">
-                  <wp:posOffset>1424940</wp:posOffset>
-                </wp:positionV>
-                <wp:extent cx="845820" cy="2164080"/>
-                <wp:effectExtent l="38100" t="0" r="30480" b="64770"/>
-                <wp:wrapNone/>
-                <wp:docPr id="19" name="Connecteur droit avec flèche 19"/>
-                <wp:cNvGraphicFramePr/>
-                <a:graphic xmlns:a="http://schemas.openxmlformats.org/drawingml/2006/main">
-                  <a:graphicData uri="http://schemas.microsoft.com/office/word/2010/wordprocessingShape">
-                    <wps:wsp>
-                      <wps:cNvCnPr/>
-                      <wps:spPr>
-                        <a:xfrm flipH="1">
-                          <a:off x="0" y="0"/>
-                          <a:ext cx="845820" cy="2164080"/>
-                        </a:xfrm>
-                        <a:prstGeom prst="straightConnector1">
-                          <a:avLst/>
-                        </a:prstGeom>
-                        <a:ln>
-                          <a:tailEnd type="triangle"/>
-                        </a:ln>
-                      </wps:spPr>
-                      <wps:style>
-                        <a:lnRef idx="1">
-                          <a:schemeClr val="accent1"/>
-                        </a:lnRef>
-                        <a:fillRef idx="0">
-                          <a:schemeClr val="accent1"/>
-                        </a:fillRef>
-                        <a:effectRef idx="0">
-                          <a:schemeClr val="accent1"/>
-                        </a:effectRef>
-                        <a:fontRef idx="minor">
-                          <a:schemeClr val="tx1"/>
-                        </a:fontRef>
-                      </wps:style>
-                      <wps:bodyPr/>
-                    </wps:wsp>
-                  </a:graphicData>
-                </a:graphic>
-                <wp14:sizeRelH relativeFrom="margin">
-                  <wp14:pctWidth>0</wp14:pctWidth>
-                </wp14:sizeRelH>
-                <wp14:sizeRelV relativeFrom="margin">
-                  <wp14:pctHeight>0</wp14:pctHeight>
-                </wp14:sizeRelV>
-              </wp:anchor>
-            </w:drawing>
-          </mc:Choice>
-          <mc:Fallback>
-            <w:pict>
-              <v:shape w14:anchorId="6F809C03" id="Connecteur droit avec flèche 19" o:spid="_x0000_s1026" type="#_x0000_t32" style="position:absolute;margin-left:359.4pt;margin-top:112.2pt;width:66.6pt;height:170.4pt;flip:x;z-index:251687936;visibility:visible;mso-wrap-style:square;mso-width-percent:0;mso-height-percent:0;mso-wrap-distance-left:9pt;mso-wrap-distance-top:0;mso-wrap-distance-right:9pt;mso-wrap-distance-bottom:0;mso-position-horizontal:absolute;mso-position-horizontal-relative:text;mso-position-vertical:absolute;mso-position-vertical-relative:text;mso-width-percent:0;mso-height-percent:0;mso-width-relative:margin;mso-height-relative:margin" o:gfxdata="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" strokecolor="#5b9bd5 [3204]" strokeweight=".5pt">
-                <v:stroke endarrow="block" joinstyle="miter"/>
-              </v:shape>
-            </w:pict>
-          </mc:Fallback>
-        </mc:AlternateContent>
-      </w:r>
-      <w:r>
-        <w:rPr>
-          <w:b/>
-          <w:noProof/>
-          <w:sz w:val="28"/>
-          <w:szCs w:val="28"/>
-          <w:lang w:eastAsia="fr-CA"/>
-        </w:rPr>
-        <mc:AlternateContent>
-          <mc:Choice Requires="wps">
-            <w:drawing>
-              <wp:anchor distT="0" distB="0" distL="114300" distR="114300" simplePos="0" relativeHeight="251686912" behindDoc="0" locked="0" layoutInCell="1" allowOverlap="1">
-                <wp:simplePos x="0" y="0"/>
-                <wp:positionH relativeFrom="column">
-                  <wp:posOffset>4427220</wp:posOffset>
-                </wp:positionH>
-                <wp:positionV relativeFrom="paragraph">
-                  <wp:posOffset>1409700</wp:posOffset>
-                </wp:positionV>
-                <wp:extent cx="975360" cy="1242060"/>
-                <wp:effectExtent l="38100" t="0" r="34290" b="53340"/>
-                <wp:wrapNone/>
-                <wp:docPr id="18" name="Connecteur droit avec flèche 18"/>
-                <wp:cNvGraphicFramePr/>
-                <a:graphic xmlns:a="http://schemas.openxmlformats.org/drawingml/2006/main">
-                  <a:graphicData uri="http://schemas.microsoft.com/office/word/2010/wordprocessingShape">
-                    <wps:wsp>
-                      <wps:cNvCnPr/>
-                      <wps:spPr>
-                        <a:xfrm flipH="1">
-                          <a:off x="0" y="0"/>
-                          <a:ext cx="975360" cy="1242060"/>
-                        </a:xfrm>
-                        <a:prstGeom prst="straightConnector1">
-                          <a:avLst/>
-                        </a:prstGeom>
-                        <a:ln>
-                          <a:tailEnd type="triangle"/>
-                        </a:ln>
-                      </wps:spPr>
-                      <wps:style>
-                        <a:lnRef idx="1">
-                          <a:schemeClr val="accent1"/>
-                        </a:lnRef>
-                        <a:fillRef idx="0">
-                          <a:schemeClr val="accent1"/>
-                        </a:fillRef>
-                        <a:effectRef idx="0">
-                          <a:schemeClr val="accent1"/>
-                        </a:effectRef>
-                        <a:fontRef idx="minor">
-                          <a:schemeClr val="tx1"/>
-                        </a:fontRef>
-                      </wps:style>
-                      <wps:bodyPr/>
-                    </wps:wsp>
-                  </a:graphicData>
-                </a:graphic>
-                <wp14:sizeRelH relativeFrom="margin">
-                  <wp14:pctWidth>0</wp14:pctWidth>
-                </wp14:sizeRelH>
-                <wp14:sizeRelV relativeFrom="margin">
-                  <wp14:pctHeight>0</wp14:pctHeight>
-                </wp14:sizeRelV>
-              </wp:anchor>
-            </w:drawing>
-          </mc:Choice>
-          <mc:Fallback>
-            <w:pict>
-              <v:shape w14:anchorId="19C3D031" id="Connecteur droit avec flèche 18" o:spid="_x0000_s1026" type="#_x0000_t32" style="position:absolute;margin-left:348.6pt;margin-top:111pt;width:76.8pt;height:97.8pt;flip:x;z-index:251686912;visibility:visible;mso-wrap-style:square;mso-width-percent:0;mso-height-percent:0;mso-wrap-distance-left:9pt;mso-wrap-distance-top:0;mso-wrap-distance-right:9pt;mso-wrap-distance-bottom:0;mso-position-horizontal:absolute;mso-position-horizontal-relative:text;mso-position-vertical:absolute;mso-position-vertical-relative:text;mso-width-percent:0;mso-height-percent:0;mso-width-relative:margin;mso-height-relative:margin" o:gfxdata="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" strokecolor="#5b9bd5 [3204]" strokeweight=".5pt">
-                <v:stroke endarrow="block" joinstyle="miter"/>
-              </v:shape>
-            </w:pict>
-          </mc:Fallback>
-        </mc:AlternateContent>
-      </w:r>
-      <w:r>
-        <w:rPr>
-          <w:b/>
-          <w:noProof/>
-          <w:sz w:val="28"/>
-          <w:szCs w:val="28"/>
-          <w:lang w:eastAsia="fr-CA"/>
-        </w:rPr>
-        <w:drawing>
-          <wp:anchor distT="0" distB="0" distL="114300" distR="114300" simplePos="0" relativeHeight="251689984" behindDoc="0" locked="0" layoutInCell="1" allowOverlap="1" wp14:anchorId="27994C18" wp14:editId="3F090A70">
-            <wp:simplePos x="0" y="0"/>
-            <wp:positionH relativeFrom="page">
-              <wp:align>right</wp:align>
-            </wp:positionH>
-            <wp:positionV relativeFrom="page">
-              <wp:posOffset>5090160</wp:posOffset>
-            </wp:positionV>
-            <wp:extent cx="1469350" cy="1028700"/>
-            <wp:effectExtent l="0" t="0" r="0" b="0"/>
-            <wp:wrapNone/>
-            <wp:docPr id="20" name="Image 20" descr="Résultats de recherche d'images pour « actor diagram man »"/>
-            <wp:cNvGraphicFramePr>
-              <a:graphicFrameLocks xmlns:a="http://schemas.openxmlformats.org/drawingml/2006/main" noChangeAspect="1"/>
-            </wp:cNvGraphicFramePr>
-            <a:graphic xmlns:a="http://schemas.openxmlformats.org/drawingml/2006/main">
-              <a:graphicData uri="http://schemas.openxmlformats.org/drawingml/2006/picture">
-                <pic:pic xmlns:pic="http://schemas.openxmlformats.org/drawingml/2006/picture">
-                  <pic:nvPicPr>
-                    <pic:cNvPr id="0" name="Picture 6" descr="Résultats de recherche d'images pour « actor diagram man »"/>
-                    <pic:cNvPicPr>
-                      <a:picLocks noChangeAspect="1" noChangeArrowheads="1"/>
-                    </pic:cNvPicPr>
-                  </pic:nvPicPr>
-                  <pic:blipFill>
-                    <a:blip r:embed="rId4" cstate="print">
-                      <a:extLst>
-                        <a:ext uri="{28A0092B-C50C-407E-A947-70E740481C1C}">
-                          <a14:useLocalDpi xmlns:a14="http://schemas.microsoft.com/office/drawing/2010/main" val="0"/>
-                        </a:ext>
-                      </a:extLst>
-                    </a:blip>
-                    <a:srcRect/>
-                    <a:stretch>
-                      <a:fillRect/>
-                    </a:stretch>
-                  </pic:blipFill>
-                  <pic:spPr bwMode="auto">
-                    <a:xfrm>
-                      <a:off x="0" y="0"/>
-                      <a:ext cx="1469350" cy="1028700"/>
-                    </a:xfrm>
-                    <a:prstGeom prst="rect">
-                      <a:avLst/>
-                    </a:prstGeom>
-                    <a:noFill/>
-                    <a:ln>
-                      <a:noFill/>
-                    </a:ln>
-                  </pic:spPr>
-                </pic:pic>
-              </a:graphicData>
-            </a:graphic>
-            <wp14:sizeRelH relativeFrom="margin">
-              <wp14:pctWidth>0</wp14:pctWidth>
-            </wp14:sizeRelH>
-            <wp14:sizeRelV relativeFrom="margin">
-              <wp14:pctHeight>0</wp14:pctHeight>
-            </wp14:sizeRelV>
-          </wp:anchor>
-        </w:drawing>
-      </w:r>
-      <w:r>
-        <w:rPr>
-          <w:b/>
-          <w:noProof/>
-          <w:sz w:val="28"/>
-          <w:szCs w:val="28"/>
-          <w:lang w:eastAsia="fr-CA"/>
-        </w:rPr>
-        <w:drawing>
-          <wp:anchor distT="0" distB="0" distL="114300" distR="114300" simplePos="0" relativeHeight="251677696" behindDoc="0" locked="0" layoutInCell="1" allowOverlap="1" wp14:anchorId="084F676E" wp14:editId="693FADB1">
-            <wp:simplePos x="0" y="0"/>
-            <wp:positionH relativeFrom="column">
-              <wp:posOffset>5044440</wp:posOffset>
-            </wp:positionH>
-            <wp:positionV relativeFrom="page">
-              <wp:posOffset>1859280</wp:posOffset>
-            </wp:positionV>
-            <wp:extent cx="1469350" cy="1028700"/>
-            <wp:effectExtent l="0" t="0" r="0" b="0"/>
-            <wp:wrapNone/>
-            <wp:docPr id="11" name="Image 11" descr="Résultats de recherche d'images pour « actor diagram man »"/>
-            <wp:cNvGraphicFramePr>
-              <a:graphicFrameLocks xmlns:a="http://schemas.openxmlformats.org/drawingml/2006/main" noChangeAspect="1"/>
-            </wp:cNvGraphicFramePr>
-            <a:graphic xmlns:a="http://schemas.openxmlformats.org/drawingml/2006/main">
-              <a:graphicData uri="http://schemas.openxmlformats.org/drawingml/2006/picture">
-                <pic:pic xmlns:pic="http://schemas.openxmlformats.org/drawingml/2006/picture">
-                  <pic:nvPicPr>
-                    <pic:cNvPr id="0" name="Picture 6" descr="Résultats de recherche d'images pour « actor diagram man »"/>
-                    <pic:cNvPicPr>
-                      <a:picLocks noChangeAspect="1" noChangeArrowheads="1"/>
-                    </pic:cNvPicPr>
-                  </pic:nvPicPr>
-                  <pic:blipFill>
-                    <a:blip r:embed="rId4" cstate="print">
-                      <a:extLst>
-                        <a:ext uri="{28A0092B-C50C-407E-A947-70E740481C1C}">
-                          <a14:useLocalDpi xmlns:a14="http://schemas.microsoft.com/office/drawing/2010/main" val="0"/>
-                        </a:ext>
-                      </a:extLst>
-                    </a:blip>
-                    <a:srcRect/>
-                    <a:stretch>
-                      <a:fillRect/>
-                    </a:stretch>
-                  </pic:blipFill>
-                  <pic:spPr bwMode="auto">
-                    <a:xfrm>
-                      <a:off x="0" y="0"/>
-                      <a:ext cx="1469350" cy="1028700"/>
-                    </a:xfrm>
-                    <a:prstGeom prst="rect">
-                      <a:avLst/>
-                    </a:prstGeom>
-                    <a:noFill/>
-                    <a:ln>
-                      <a:noFill/>
-                    </a:ln>
-                  </pic:spPr>
-                </pic:pic>
-              </a:graphicData>
-            </a:graphic>
-            <wp14:sizeRelH relativeFrom="margin">
-              <wp14:pctWidth>0</wp14:pctWidth>
-            </wp14:sizeRelH>
-            <wp14:sizeRelV relativeFrom="margin">
-              <wp14:pctHeight>0</wp14:pctHeight>
-            </wp14:sizeRelV>
-          </wp:anchor>
-        </w:drawing>
-      </w:r>
-      <w:r>
-        <w:rPr>
-          <w:b/>
-          <w:noProof/>
-          <w:sz w:val="28"/>
-          <w:szCs w:val="28"/>
-        </w:rPr>
-        <mc:AlternateContent>
-          <mc:Choice Requires="wps">
-            <w:drawing>
-              <wp:anchor distT="45720" distB="45720" distL="114300" distR="114300" simplePos="0" relativeHeight="251692032" behindDoc="0" locked="0" layoutInCell="1" allowOverlap="1" wp14:anchorId="62680CD8" wp14:editId="4CC1AD42">
+              <wp:anchor distT="45720" distB="45720" distL="114300" distR="114300" simplePos="0" relativeHeight="251692032" behindDoc="0" locked="0" layoutInCell="1" allowOverlap="1" wp14:anchorId="7A68BCD6" wp14:editId="1F216644">
                 <wp:simplePos x="0" y="0"/>
                 <wp:positionH relativeFrom="margin">
                   <wp:posOffset>5173980</wp:posOffset>
@@ -1732,7 +1977,7 @@
               </wp:anchor>
             </w:drawing>
           </mc:Choice>
-          <mc:Fallback>
+          <mc:Fallback xmlns:cx1="http://schemas.microsoft.com/office/drawing/2015/9/8/chartex">
             <w:pict>
               <v:shapetype w14:anchorId="62680CD8" id="_x0000_t202" coordsize="21600,21600" o:spt="202" path="m,l,21600r21600,l21600,xe">
                 <v:stroke joinstyle="miter"/>
@@ -1760,11 +2005,12 @@
           <w:noProof/>
           <w:sz w:val="28"/>
           <w:szCs w:val="28"/>
+          <w:lang w:eastAsia="fr-CA"/>
         </w:rPr>
         <mc:AlternateContent>
           <mc:Choice Requires="wps">
             <w:drawing>
-              <wp:anchor distT="45720" distB="45720" distL="114300" distR="114300" simplePos="0" relativeHeight="251684864" behindDoc="0" locked="0" layoutInCell="1" allowOverlap="1">
+              <wp:anchor distT="45720" distB="45720" distL="114300" distR="114300" simplePos="0" relativeHeight="251684864" behindDoc="0" locked="0" layoutInCell="1" allowOverlap="1" wp14:anchorId="5F5CF061" wp14:editId="0B7EA37D">
                 <wp:simplePos x="0" y="0"/>
                 <wp:positionH relativeFrom="column">
                   <wp:posOffset>4876800</wp:posOffset>
@@ -1825,7 +2071,7 @@
               </wp:anchor>
             </w:drawing>
           </mc:Choice>
-          <mc:Fallback>
+          <mc:Fallback xmlns:cx1="http://schemas.microsoft.com/office/drawing/2015/9/8/chartex">
             <w:pict>
               <v:shape id="_x0000_s1031" type="#_x0000_t202" style="position:absolute;left:0;text-align:left;margin-left:384pt;margin-top:1in;width:63.6pt;height:21.6pt;z-index:251684864;visibility:visible;mso-wrap-style:square;mso-width-percent:0;mso-height-percent:0;mso-wrap-distance-left:9pt;mso-wrap-distance-top:3.6pt;mso-wrap-distance-right:9pt;mso-wrap-distance-bottom:3.6pt;mso-position-horizontal:absolute;mso-position-horizontal-relative:text;mso-position-vertical:absolute;mso-position-vertical-relative:text;mso-width-percent:0;mso-height-percent:0;mso-width-relative:margin;mso-height-relative:margin;v-text-anchor:top" o:gfxdata="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" filled="f" stroked="f">
                 <v:textbox>
@@ -1849,11 +2095,12 @@
           <w:noProof/>
           <w:sz w:val="28"/>
           <w:szCs w:val="28"/>
+          <w:lang w:eastAsia="fr-CA"/>
         </w:rPr>
         <mc:AlternateContent>
           <mc:Choice Requires="wps">
             <w:drawing>
-              <wp:anchor distT="45720" distB="45720" distL="114300" distR="114300" simplePos="0" relativeHeight="251679744" behindDoc="0" locked="0" layoutInCell="1" allowOverlap="1">
+              <wp:anchor distT="45720" distB="45720" distL="114300" distR="114300" simplePos="0" relativeHeight="251679744" behindDoc="0" locked="0" layoutInCell="1" allowOverlap="1" wp14:anchorId="1452BB9E" wp14:editId="44F461A2">
                 <wp:simplePos x="0" y="0"/>
                 <wp:positionH relativeFrom="column">
                   <wp:posOffset>-487680</wp:posOffset>
@@ -1916,7 +2163,11 @@
           </mc:Choice>
           <mc:Fallback>
             <w:pict>
-              <v:shape id="_x0000_s1032" type="#_x0000_t202" style="position:absolute;left:0;text-align:left;margin-left:-38.4pt;margin-top:129.6pt;width:58.2pt;height:21pt;z-index:251679744;visibility:visible;mso-wrap-style:square;mso-width-percent:0;mso-height-percent:0;mso-wrap-distance-left:9pt;mso-wrap-distance-top:3.6pt;mso-wrap-distance-right:9pt;mso-wrap-distance-bottom:3.6pt;mso-position-horizontal:absolute;mso-position-horizontal-relative:text;mso-position-vertical:absolute;mso-position-vertical-relative:text;mso-width-percent:0;mso-height-percent:0;mso-width-relative:margin;mso-height-relative:margin;v-text-anchor:top" o:gfxdata="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" filled="f" stroked="f">
+              <v:shapetype w14:anchorId="1452BB9E" id="_x0000_t202" coordsize="21600,21600" o:spt="202" path="m,l,21600r21600,l21600,xe">
+                <v:stroke joinstyle="miter"/>
+                <v:path gradientshapeok="t" o:connecttype="rect"/>
+              </v:shapetype>
+              <v:shape id="_x0000_s1033" type="#_x0000_t202" style="position:absolute;left:0;text-align:left;margin-left:-38.4pt;margin-top:129.6pt;width:58.2pt;height:21pt;z-index:251679744;visibility:visible;mso-wrap-style:square;mso-width-percent:0;mso-height-percent:0;mso-wrap-distance-left:9pt;mso-wrap-distance-top:3.6pt;mso-wrap-distance-right:9pt;mso-wrap-distance-bottom:3.6pt;mso-position-horizontal:absolute;mso-position-horizontal-relative:text;mso-position-vertical:absolute;mso-position-vertical-relative:text;mso-width-percent:0;mso-height-percent:0;mso-width-relative:margin;mso-height-relative:margin;v-text-anchor:top" o:gfxdata="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" filled="f" stroked="f">
                 <v:textbox>
                   <w:txbxContent>
                     <w:p>
@@ -1928,150 +2179,6 @@
                 </v:textbox>
                 <w10:wrap type="square"/>
               </v:shape>
-            </w:pict>
-          </mc:Fallback>
-        </mc:AlternateContent>
-      </w:r>
-      <w:r>
-        <w:rPr>
-          <w:b/>
-          <w:noProof/>
-          <w:sz w:val="28"/>
-          <w:szCs w:val="28"/>
-          <w:lang w:eastAsia="fr-CA"/>
-        </w:rPr>
-        <mc:AlternateContent>
-          <mc:Choice Requires="wps">
-            <w:drawing>
-              <wp:anchor distT="0" distB="0" distL="114300" distR="114300" simplePos="0" relativeHeight="251672576" behindDoc="0" locked="0" layoutInCell="1" allowOverlap="1" wp14:anchorId="00CB3832" wp14:editId="0F3788F8">
-                <wp:simplePos x="0" y="0"/>
-                <wp:positionH relativeFrom="column">
-                  <wp:posOffset>3025140</wp:posOffset>
-                </wp:positionH>
-                <wp:positionV relativeFrom="paragraph">
-                  <wp:posOffset>3413760</wp:posOffset>
-                </wp:positionV>
-                <wp:extent cx="1577340" cy="640080"/>
-                <wp:effectExtent l="0" t="0" r="22860" b="26670"/>
-                <wp:wrapNone/>
-                <wp:docPr id="7" name="Ellipse 7"/>
-                <wp:cNvGraphicFramePr/>
-                <a:graphic xmlns:a="http://schemas.openxmlformats.org/drawingml/2006/main">
-                  <a:graphicData uri="http://schemas.microsoft.com/office/word/2010/wordprocessingShape">
-                    <wps:wsp>
-                      <wps:cNvSpPr/>
-                      <wps:spPr>
-                        <a:xfrm>
-                          <a:off x="0" y="0"/>
-                          <a:ext cx="1577340" cy="640080"/>
-                        </a:xfrm>
-                        <a:prstGeom prst="ellipse">
-                          <a:avLst/>
-                        </a:prstGeom>
-                      </wps:spPr>
-                      <wps:style>
-                        <a:lnRef idx="2">
-                          <a:schemeClr val="accent1">
-                            <a:shade val="50000"/>
-                          </a:schemeClr>
-                        </a:lnRef>
-                        <a:fillRef idx="1">
-                          <a:schemeClr val="accent1"/>
-                        </a:fillRef>
-                        <a:effectRef idx="0">
-                          <a:schemeClr val="accent1"/>
-                        </a:effectRef>
-                        <a:fontRef idx="minor">
-                          <a:schemeClr val="lt1"/>
-                        </a:fontRef>
-                      </wps:style>
-                      <wps:txbx>
-                        <w:txbxContent>
-                          <w:p>
-                            <w:pPr>
-                              <w:contextualSpacing/>
-                              <w:jc w:val="center"/>
-                              <w:rPr>
-                                <w:sz w:val="18"/>
-                                <w:szCs w:val="18"/>
-                              </w:rPr>
-                            </w:pPr>
-                            <w:r>
-                              <w:rPr>
-                                <w:sz w:val="18"/>
-                                <w:szCs w:val="18"/>
-                              </w:rPr>
-                              <w:t>Crée</w:t>
-                            </w:r>
-                            <w:r>
-                              <w:rPr>
-                                <w:sz w:val="18"/>
-                                <w:szCs w:val="18"/>
-                              </w:rPr>
-                              <w:t>r</w:t>
-                            </w:r>
-                            <w:r>
-                              <w:rPr>
-                                <w:sz w:val="18"/>
-                                <w:szCs w:val="18"/>
-                              </w:rPr>
-                              <w:t xml:space="preserve"> des groupes pour sa classe</w:t>
-                            </w:r>
-                          </w:p>
-                        </w:txbxContent>
-                      </wps:txbx>
-                      <wps:bodyPr rot="0" spcFirstLastPara="0" vertOverflow="overflow" horzOverflow="overflow" vert="horz" wrap="square" lIns="91440" tIns="45720" rIns="91440" bIns="45720" numCol="1" spcCol="0" rtlCol="0" fromWordArt="0" anchor="ctr" anchorCtr="0" forceAA="0" compatLnSpc="1">
-                        <a:prstTxWarp prst="textNoShape">
-                          <a:avLst/>
-                        </a:prstTxWarp>
-                        <a:noAutofit/>
-                      </wps:bodyPr>
-                    </wps:wsp>
-                  </a:graphicData>
-                </a:graphic>
-              </wp:anchor>
-            </w:drawing>
-          </mc:Choice>
-          <mc:Fallback>
-            <w:pict>
-              <v:oval w14:anchorId="00CB3832" id="Ellipse 7" o:spid="_x0000_s1033" style="position:absolute;left:0;text-align:left;margin-left:238.2pt;margin-top:268.8pt;width:124.2pt;height:50.4pt;z-index:251672576;visibility:visible;mso-wrap-style:square;mso-wrap-distance-left:9pt;mso-wrap-distance-top:0;mso-wrap-distance-right:9pt;mso-wrap-distance-bottom:0;mso-position-horizontal:absolute;mso-position-horizontal-relative:text;mso-position-vertical:absolute;mso-position-vertical-relative:text;v-text-anchor:middle" o:gfxdata="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" fillcolor="#5b9bd5 [3204]" strokecolor="#1f4d78 [1604]" strokeweight="1pt">
-                <v:stroke joinstyle="miter"/>
-                <v:textbox>
-                  <w:txbxContent>
-                    <w:p>
-                      <w:pPr>
-                        <w:contextualSpacing/>
-                        <w:jc w:val="center"/>
-                        <w:rPr>
-                          <w:sz w:val="18"/>
-                          <w:szCs w:val="18"/>
-                        </w:rPr>
-                      </w:pPr>
-                      <w:r>
-                        <w:rPr>
-                          <w:sz w:val="18"/>
-                          <w:szCs w:val="18"/>
-                        </w:rPr>
-                        <w:t>Crée</w:t>
-                      </w:r>
-                      <w:r>
-                        <w:rPr>
-                          <w:sz w:val="18"/>
-                          <w:szCs w:val="18"/>
-                        </w:rPr>
-                        <w:t>r</w:t>
-                      </w:r>
-                      <w:r>
-                        <w:rPr>
-                          <w:sz w:val="18"/>
-                          <w:szCs w:val="18"/>
-                        </w:rPr>
-                        <w:t xml:space="preserve"> des groupes pour sa classe</w:t>
-                      </w:r>
-                    </w:p>
-                  </w:txbxContent>
-                </v:textbox>
-              </v:oval>
             </w:pict>
           </mc:Fallback>
         </mc:AlternateContent>
@@ -2179,7 +2286,14 @@
                                 <w:sz w:val="18"/>
                                 <w:szCs w:val="18"/>
                               </w:rPr>
-                              <w:t xml:space="preserve"> avec ces points</w:t>
+                              <w:t xml:space="preserve"> avec s</w:t>
+                            </w:r>
+                            <w:r>
+                              <w:rPr>
+                                <w:sz w:val="18"/>
+                                <w:szCs w:val="18"/>
+                              </w:rPr>
+                              <w:t>es points</w:t>
                             </w:r>
                           </w:p>
                         </w:txbxContent>
@@ -2256,7 +2370,14 @@
                           <w:sz w:val="18"/>
                           <w:szCs w:val="18"/>
                         </w:rPr>
-                        <w:t xml:space="preserve"> avec ces points</w:t>
+                        <w:t xml:space="preserve"> avec s</w:t>
+                      </w:r>
+                      <w:r>
+                        <w:rPr>
+                          <w:sz w:val="18"/>
+                          <w:szCs w:val="18"/>
+                        </w:rPr>
+                        <w:t>es points</w:t>
                       </w:r>
                     </w:p>
                   </w:txbxContent>
@@ -2272,6 +2393,7 @@
           <w:noProof/>
           <w:sz w:val="28"/>
           <w:szCs w:val="28"/>
+          <w:lang w:eastAsia="fr-CA"/>
         </w:rPr>
         <mc:AlternateContent>
           <mc:Choice Requires="wps">
@@ -2348,7 +2470,7 @@
               </wp:anchor>
             </w:drawing>
           </mc:Choice>
-          <mc:Fallback>
+          <mc:Fallback xmlns:cx1="http://schemas.microsoft.com/office/drawing/2015/9/8/chartex">
             <w:pict>
               <v:shape id="_x0000_s1035" type="#_x0000_t202" style="position:absolute;left:0;text-align:left;margin-left:0;margin-top:108pt;width:185.9pt;height:21.6pt;z-index:251661312;visibility:visible;mso-wrap-style:square;mso-width-percent:400;mso-height-percent:0;mso-wrap-distance-left:9pt;mso-wrap-distance-top:3.6pt;mso-wrap-distance-right:9pt;mso-wrap-distance-bottom:3.6pt;mso-position-horizontal:center;mso-position-horizontal-relative:margin;mso-position-vertical:absolute;mso-position-vertical-relative:text;mso-width-percent:400;mso-height-percent:0;mso-width-relative:margin;mso-height-relative:margin;v-text-anchor:top" o:gfxdata="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" stroked="f">
                 <v:textbox>
@@ -2468,7 +2590,7 @@
               </wp:anchor>
             </w:drawing>
           </mc:Choice>
-          <mc:Fallback>
+          <mc:Fallback xmlns:cx1="http://schemas.microsoft.com/office/drawing/2015/9/8/chartex">
             <w:pict>
               <v:oval id="Ellipse 2" o:spid="_x0000_s1036" style="position:absolute;left:0;text-align:left;margin-left:68.4pt;margin-top:137.4pt;width:124.2pt;height:50.4pt;z-index:251662336;visibility:visible;mso-wrap-style:square;mso-wrap-distance-left:9pt;mso-wrap-distance-top:0;mso-wrap-distance-right:9pt;mso-wrap-distance-bottom:0;mso-position-horizontal:absolute;mso-position-horizontal-relative:text;mso-position-vertical:absolute;mso-position-vertical-relative:text;v-text-anchor:middle" o:gfxdata="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" fillcolor="#5b9bd5 [3204]" strokecolor="#1f4d78 [1604]" strokeweight="1pt">
                 <v:stroke joinstyle="miter"/>
@@ -2519,17 +2641,7 @@
           <w:sz w:val="28"/>
           <w:szCs w:val="36"/>
         </w:rPr>
-        <w:t xml:space="preserve"> d</w:t>
-      </w:r>
-      <w:bookmarkStart w:id="0" w:name="_GoBack"/>
-      <w:bookmarkEnd w:id="0"/>
-      <w:r>
-        <w:rPr>
-          <w:b/>
-          <w:sz w:val="28"/>
-          <w:szCs w:val="36"/>
-        </w:rPr>
-        <w:t>es acteurs</w:t>
+        <w:t xml:space="preserve"> des acteurs</w:t>
       </w:r>
     </w:p>
     <w:sectPr>
@@ -3247,6 +3359,21 @@
 </file>
 
 <file path=customXml/item1.xml><?xml version="1.0" encoding="utf-8"?>
+<p:properties xmlns:p="http://schemas.microsoft.com/office/2006/metadata/properties" xmlns:xsi="http://www.w3.org/2001/XMLSchema-instance" xmlns:pc="http://schemas.microsoft.com/office/infopath/2007/PartnerControls">
+  <documentManagement/>
+</p:properties>
+</file>
+
+<file path=customXml/item2.xml><?xml version="1.0" encoding="utf-8"?>
+<?mso-contentType ?>
+<FormTemplates xmlns="http://schemas.microsoft.com/sharepoint/v3/contenttype/forms">
+  <Display>DocumentLibraryForm</Display>
+  <Edit>DocumentLibraryForm</Edit>
+  <New>DocumentLibraryForm</New>
+</FormTemplates>
+</file>
+
+<file path=customXml/item3.xml><?xml version="1.0" encoding="utf-8"?>
 <ct:contentTypeSchema xmlns:ct="http://schemas.microsoft.com/office/2006/metadata/contentType" xmlns:ma="http://schemas.microsoft.com/office/2006/metadata/properties/metaAttributes" ct:_="" ma:_="" ma:contentTypeName="Document" ma:contentTypeID="0x0101001358419911D3F04FB0EF5F33252DBB16" ma:contentTypeVersion="6" ma:contentTypeDescription="Crée un document." ma:contentTypeScope="" ma:versionID="e42f96e13d2f0d35f8a11a008212041a">
   <xsd:schema xmlns:xsd="http://www.w3.org/2001/XMLSchema" xmlns:xs="http://www.w3.org/2001/XMLSchema" xmlns:p="http://schemas.microsoft.com/office/2006/metadata/properties" xmlns:ns2="4899bfdc-9266-4c62-b894-7bda52a12bf5" targetNamespace="http://schemas.microsoft.com/office/2006/metadata/properties" ma:root="true" ma:fieldsID="962bf72ed155c2e18bb1279c6b05fefd" ns2:_="">
     <xsd:import namespace="4899bfdc-9266-4c62-b894-7bda52a12bf5"/>
@@ -3404,29 +3531,37 @@
 </ct:contentTypeSchema>
 </file>
 
-<file path=customXml/item2.xml><?xml version="1.0" encoding="utf-8"?>
-<?mso-contentType ?>
-<FormTemplates xmlns="http://schemas.microsoft.com/sharepoint/v3/contenttype/forms">
-  <Display>DocumentLibraryForm</Display>
-  <Edit>DocumentLibraryForm</Edit>
-  <New>DocumentLibraryForm</New>
-</FormTemplates>
-</file>
-
-<file path=customXml/item3.xml><?xml version="1.0" encoding="utf-8"?>
-<p:properties xmlns:p="http://schemas.microsoft.com/office/2006/metadata/properties" xmlns:xsi="http://www.w3.org/2001/XMLSchema-instance" xmlns:pc="http://schemas.microsoft.com/office/infopath/2007/PartnerControls">
-  <documentManagement/>
-</p:properties>
-</file>
-
 <file path=customXml/itemProps1.xml><?xml version="1.0" encoding="utf-8"?>
-<ds:datastoreItem xmlns:ds="http://schemas.openxmlformats.org/officeDocument/2006/customXml" ds:itemID="{C86DDD8A-CCC8-4CD4-B240-A859CD13CE81}"/>
+<ds:datastoreItem xmlns:ds="http://schemas.openxmlformats.org/officeDocument/2006/customXml" ds:itemID="{FE7F98ED-828C-4DDC-AF8A-679BF2EC4AB9}">
+  <ds:schemaRefs>
+    <ds:schemaRef ds:uri="http://schemas.microsoft.com/office/2006/metadata/properties"/>
+    <ds:schemaRef ds:uri="http://schemas.microsoft.com/office/infopath/2007/PartnerControls"/>
+  </ds:schemaRefs>
+</ds:datastoreItem>
 </file>
 
 <file path=customXml/itemProps2.xml><?xml version="1.0" encoding="utf-8"?>
-<ds:datastoreItem xmlns:ds="http://schemas.openxmlformats.org/officeDocument/2006/customXml" ds:itemID="{A06C82EE-1FBA-4108-BA1F-DD7286F8DE10}"/>
+<ds:datastoreItem xmlns:ds="http://schemas.openxmlformats.org/officeDocument/2006/customXml" ds:itemID="{A06C82EE-1FBA-4108-BA1F-DD7286F8DE10}">
+  <ds:schemaRefs>
+    <ds:schemaRef ds:uri="http://schemas.microsoft.com/sharepoint/v3/contenttype/forms"/>
+  </ds:schemaRefs>
+</ds:datastoreItem>
 </file>
 
 <file path=customXml/itemProps3.xml><?xml version="1.0" encoding="utf-8"?>
-<ds:datastoreItem xmlns:ds="http://schemas.openxmlformats.org/officeDocument/2006/customXml" ds:itemID="{FE7F98ED-828C-4DDC-AF8A-679BF2EC4AB9}"/>
+<ds:datastoreItem xmlns:ds="http://schemas.openxmlformats.org/officeDocument/2006/customXml" ds:itemID="{C86DDD8A-CCC8-4CD4-B240-A859CD13CE81}">
+  <ds:schemaRefs>
+    <ds:schemaRef ds:uri="http://schemas.microsoft.com/office/2006/metadata/contentType"/>
+    <ds:schemaRef ds:uri="http://schemas.microsoft.com/office/2006/metadata/properties/metaAttributes"/>
+    <ds:schemaRef ds:uri="http://www.w3.org/2001/XMLSchema"/>
+    <ds:schemaRef ds:uri="http://schemas.microsoft.com/office/2006/metadata/properties"/>
+    <ds:schemaRef ds:uri="4899bfdc-9266-4c62-b894-7bda52a12bf5"/>
+    <ds:schemaRef ds:uri="http://schemas.microsoft.com/office/2006/documentManagement/types"/>
+    <ds:schemaRef ds:uri="http://schemas.microsoft.com/office/infopath/2007/PartnerControls"/>
+    <ds:schemaRef ds:uri="http://schemas.openxmlformats.org/package/2006/metadata/core-properties"/>
+    <ds:schemaRef ds:uri="http://purl.org/dc/elements/1.1/"/>
+    <ds:schemaRef ds:uri="http://purl.org/dc/terms/"/>
+    <ds:schemaRef ds:uri="http://schemas.microsoft.com/internal/obd"/>
+  </ds:schemaRefs>
+</ds:datastoreItem>
 </file>
</xml_diff>